<commit_message>
rnc-9/08/2015-se modifico el formato de algunos documentos CP_ADMINISTRARUSUARIO_AFGMX.docx, CP_CONSULTADATOS_AFGMX.docx, CP_INICIOSESION_AFGMX.docx, CP_REGISTRARUSUARIO_AFGMX.docx, PL_CONTROLPRUEBAS_AFGMX.xlsx, PL_PRUEBA.docx, PLAN_DE_PRUEBAS.xlsx) y se agregaron nuevos referentes al plan de pruebas(CP_GENERAR_REPORTE_AFG.docx, CP_GESTIONAR_CULTIVOS.docx, CP_GESTIONAR_DATOS_AFG.docx).
</commit_message>
<xml_diff>
--- a/ afgmx/AFGMX/PROCESO_DESARROLLO/F5_PRUEBAS/PL_PRUEBAS/PL_PRUEBA.docx
+++ b/ afgmx/AFGMX/PROCESO_DESARROLLO/F5_PRUEBAS/PL_PRUEBAS/PL_PRUEBA.docx
@@ -602,7 +602,6 @@
           </mc:Fallback>
         </mc:AlternateContent>
       </w:r>
-      <w:bookmarkStart w:id="0" w:name="_GoBack"/>
       <w:sdt>
         <w:sdtPr>
           <w:rPr>
@@ -686,7 +685,6 @@
         </w:p>
       </w:sdtContent>
     </w:sdt>
-    <w:bookmarkEnd w:id="0" w:displacedByCustomXml="prev"/>
     <w:p>
       <w:pPr>
         <w:rPr>
@@ -857,22 +855,11 @@
           <w:rFonts w:ascii="Arial" w:hAnsi="Arial" w:cs="Arial"/>
           <w:b/>
           <w:bCs/>
-          <w:sz w:val="36"/>
-          <w:szCs w:val="36"/>
-          <w:lang w:eastAsia="es-MX"/>
-        </w:rPr>
-      </w:pPr>
-      <w:r>
-        <w:rPr>
-          <w:rFonts w:ascii="Arial" w:hAnsi="Arial" w:cs="Arial"/>
-          <w:b/>
-          <w:bCs/>
-          <w:sz w:val="36"/>
-          <w:szCs w:val="36"/>
-          <w:lang w:eastAsia="es-MX"/>
-        </w:rPr>
-        <w:t>AgroFinderGround</w:t>
-      </w:r>
+          <w:sz w:val="28"/>
+          <w:szCs w:val="28"/>
+          <w:lang w:val="es-MX" w:eastAsia="es-MX"/>
+        </w:rPr>
+      </w:pPr>
     </w:p>
     <w:p>
       <w:pPr>
@@ -884,33 +871,9 @@
           <w:bCs/>
           <w:sz w:val="28"/>
           <w:szCs w:val="28"/>
-          <w:lang w:eastAsia="es-MX"/>
-        </w:rPr>
-      </w:pPr>
-      <w:r>
-        <w:rPr>
-          <w:rFonts w:ascii="Arial" w:hAnsi="Arial" w:cs="Arial"/>
-          <w:b/>
-          <w:bCs/>
-          <w:sz w:val="36"/>
-          <w:szCs w:val="36"/>
-          <w:lang w:eastAsia="es-MX"/>
-        </w:rPr>
-        <w:t xml:space="preserve">Plan de </w:t>
-      </w:r>
-      <w:proofErr w:type="spellStart"/>
-      <w:r>
-        <w:rPr>
-          <w:rFonts w:ascii="Arial" w:hAnsi="Arial" w:cs="Arial"/>
-          <w:b/>
-          <w:bCs/>
-          <w:sz w:val="36"/>
-          <w:szCs w:val="36"/>
-          <w:lang w:eastAsia="es-MX"/>
-        </w:rPr>
-        <w:t>prueba</w:t>
-      </w:r>
-      <w:proofErr w:type="spellEnd"/>
+          <w:lang w:val="es-MX" w:eastAsia="es-MX"/>
+        </w:rPr>
+      </w:pPr>
     </w:p>
     <w:p>
       <w:pPr>
@@ -922,7 +885,7 @@
           <w:bCs/>
           <w:sz w:val="28"/>
           <w:szCs w:val="28"/>
-          <w:lang w:eastAsia="es-MX"/>
+          <w:lang w:val="es-MX" w:eastAsia="es-MX"/>
         </w:rPr>
       </w:pPr>
     </w:p>
@@ -936,7 +899,7 @@
           <w:bCs/>
           <w:sz w:val="28"/>
           <w:szCs w:val="28"/>
-          <w:lang w:eastAsia="es-MX"/>
+          <w:lang w:val="es-MX" w:eastAsia="es-MX"/>
         </w:rPr>
       </w:pPr>
     </w:p>
@@ -950,7 +913,7 @@
           <w:bCs/>
           <w:sz w:val="28"/>
           <w:szCs w:val="28"/>
-          <w:lang w:eastAsia="es-MX"/>
+          <w:lang w:val="es-MX" w:eastAsia="es-MX"/>
         </w:rPr>
       </w:pPr>
     </w:p>
@@ -964,7 +927,7 @@
           <w:bCs/>
           <w:sz w:val="28"/>
           <w:szCs w:val="28"/>
-          <w:lang w:eastAsia="es-MX"/>
+          <w:lang w:val="es-MX" w:eastAsia="es-MX"/>
         </w:rPr>
       </w:pPr>
     </w:p>
@@ -978,7 +941,7 @@
           <w:bCs/>
           <w:sz w:val="28"/>
           <w:szCs w:val="28"/>
-          <w:lang w:eastAsia="es-MX"/>
+          <w:lang w:val="es-MX" w:eastAsia="es-MX"/>
         </w:rPr>
       </w:pPr>
     </w:p>
@@ -992,7 +955,7 @@
           <w:bCs/>
           <w:sz w:val="28"/>
           <w:szCs w:val="28"/>
-          <w:lang w:eastAsia="es-MX"/>
+          <w:lang w:val="es-MX" w:eastAsia="es-MX"/>
         </w:rPr>
       </w:pPr>
     </w:p>
@@ -1006,7 +969,7 @@
           <w:bCs/>
           <w:sz w:val="28"/>
           <w:szCs w:val="28"/>
-          <w:lang w:eastAsia="es-MX"/>
+          <w:lang w:val="es-MX" w:eastAsia="es-MX"/>
         </w:rPr>
       </w:pPr>
     </w:p>
@@ -1020,7 +983,7 @@
           <w:bCs/>
           <w:sz w:val="28"/>
           <w:szCs w:val="28"/>
-          <w:lang w:eastAsia="es-MX"/>
+          <w:lang w:val="es-MX" w:eastAsia="es-MX"/>
         </w:rPr>
       </w:pPr>
     </w:p>
@@ -1034,7 +997,7 @@
           <w:bCs/>
           <w:sz w:val="28"/>
           <w:szCs w:val="28"/>
-          <w:lang w:eastAsia="es-MX"/>
+          <w:lang w:val="es-MX" w:eastAsia="es-MX"/>
         </w:rPr>
       </w:pPr>
     </w:p>
@@ -1048,7 +1011,7 @@
           <w:bCs/>
           <w:sz w:val="28"/>
           <w:szCs w:val="28"/>
-          <w:lang w:eastAsia="es-MX"/>
+          <w:lang w:val="es-MX" w:eastAsia="es-MX"/>
         </w:rPr>
       </w:pPr>
     </w:p>
@@ -1062,7 +1025,7 @@
           <w:bCs/>
           <w:sz w:val="28"/>
           <w:szCs w:val="28"/>
-          <w:lang w:eastAsia="es-MX"/>
+          <w:lang w:val="es-MX" w:eastAsia="es-MX"/>
         </w:rPr>
       </w:pPr>
     </w:p>
@@ -1076,7 +1039,7 @@
           <w:bCs/>
           <w:sz w:val="28"/>
           <w:szCs w:val="28"/>
-          <w:lang w:eastAsia="es-MX"/>
+          <w:lang w:val="es-MX" w:eastAsia="es-MX"/>
         </w:rPr>
       </w:pPr>
     </w:p>
@@ -1090,7 +1053,7 @@
           <w:bCs/>
           <w:sz w:val="28"/>
           <w:szCs w:val="28"/>
-          <w:lang w:eastAsia="es-MX"/>
+          <w:lang w:val="es-MX" w:eastAsia="es-MX"/>
         </w:rPr>
       </w:pPr>
     </w:p>
@@ -1104,9 +1067,34 @@
           <w:bCs/>
           <w:sz w:val="28"/>
           <w:szCs w:val="28"/>
-          <w:lang w:eastAsia="es-MX"/>
-        </w:rPr>
-      </w:pPr>
+          <w:lang w:val="es-MX" w:eastAsia="es-MX"/>
+        </w:rPr>
+      </w:pPr>
+    </w:p>
+    <w:p>
+      <w:pPr>
+        <w:spacing w:line="240" w:lineRule="auto"/>
+        <w:jc w:val="right"/>
+        <w:rPr>
+          <w:rFonts w:ascii="Arial" w:hAnsi="Arial" w:cs="Arial"/>
+          <w:b/>
+          <w:bCs/>
+          <w:sz w:val="32"/>
+          <w:szCs w:val="28"/>
+          <w:lang w:val="es-MX" w:eastAsia="es-MX"/>
+        </w:rPr>
+      </w:pPr>
+      <w:r>
+        <w:rPr>
+          <w:rFonts w:ascii="Arial" w:hAnsi="Arial" w:cs="Arial"/>
+          <w:b/>
+          <w:bCs/>
+          <w:sz w:val="40"/>
+          <w:szCs w:val="36"/>
+          <w:lang w:val="es-MX" w:eastAsia="es-MX"/>
+        </w:rPr>
+        <w:t>PLAN DE PRUEBA</w:t>
+      </w:r>
     </w:p>
     <w:p>
       <w:pPr>
@@ -1118,7 +1106,7 @@
           <w:bCs/>
           <w:sz w:val="28"/>
           <w:szCs w:val="28"/>
-          <w:lang w:eastAsia="es-MX"/>
+          <w:lang w:val="es-MX" w:eastAsia="es-MX"/>
         </w:rPr>
       </w:pPr>
     </w:p>
@@ -1132,7 +1120,7 @@
           <w:bCs/>
           <w:sz w:val="28"/>
           <w:szCs w:val="28"/>
-          <w:lang w:eastAsia="es-MX"/>
+          <w:lang w:val="es-MX" w:eastAsia="es-MX"/>
         </w:rPr>
       </w:pPr>
     </w:p>
@@ -1146,7 +1134,7 @@
           <w:bCs/>
           <w:sz w:val="28"/>
           <w:szCs w:val="28"/>
-          <w:lang w:eastAsia="es-MX"/>
+          <w:lang w:val="es-MX" w:eastAsia="es-MX"/>
         </w:rPr>
       </w:pPr>
     </w:p>
@@ -1160,7 +1148,7 @@
           <w:bCs/>
           <w:sz w:val="28"/>
           <w:szCs w:val="28"/>
-          <w:lang w:eastAsia="es-MX"/>
+          <w:lang w:val="es-MX" w:eastAsia="es-MX"/>
         </w:rPr>
       </w:pPr>
     </w:p>
@@ -1174,7 +1162,7 @@
           <w:bCs/>
           <w:sz w:val="28"/>
           <w:szCs w:val="28"/>
-          <w:lang w:eastAsia="es-MX"/>
+          <w:lang w:val="es-MX" w:eastAsia="es-MX"/>
         </w:rPr>
       </w:pPr>
     </w:p>
@@ -1188,7 +1176,7 @@
           <w:bCs/>
           <w:sz w:val="28"/>
           <w:szCs w:val="28"/>
-          <w:lang w:eastAsia="es-MX"/>
+          <w:lang w:val="es-MX" w:eastAsia="es-MX"/>
         </w:rPr>
       </w:pPr>
     </w:p>
@@ -1202,7 +1190,7 @@
           <w:bCs/>
           <w:sz w:val="28"/>
           <w:szCs w:val="28"/>
-          <w:lang w:eastAsia="es-MX"/>
+          <w:lang w:val="es-MX" w:eastAsia="es-MX"/>
         </w:rPr>
       </w:pPr>
     </w:p>
@@ -1216,7 +1204,7 @@
           <w:bCs/>
           <w:sz w:val="28"/>
           <w:szCs w:val="28"/>
-          <w:lang w:eastAsia="es-MX"/>
+          <w:lang w:val="es-MX" w:eastAsia="es-MX"/>
         </w:rPr>
       </w:pPr>
     </w:p>
@@ -1230,7 +1218,7 @@
           <w:bCs/>
           <w:sz w:val="28"/>
           <w:szCs w:val="28"/>
-          <w:lang w:eastAsia="es-MX"/>
+          <w:lang w:val="es-MX" w:eastAsia="es-MX"/>
         </w:rPr>
       </w:pPr>
     </w:p>
@@ -1244,7 +1232,7 @@
           <w:bCs/>
           <w:sz w:val="28"/>
           <w:szCs w:val="28"/>
-          <w:lang w:eastAsia="es-MX"/>
+          <w:lang w:val="es-MX" w:eastAsia="es-MX"/>
         </w:rPr>
       </w:pPr>
     </w:p>
@@ -1258,7 +1246,7 @@
           <w:bCs/>
           <w:sz w:val="28"/>
           <w:szCs w:val="28"/>
-          <w:lang w:eastAsia="es-MX"/>
+          <w:lang w:val="es-MX" w:eastAsia="es-MX"/>
         </w:rPr>
       </w:pPr>
     </w:p>
@@ -1272,7 +1260,7 @@
           <w:bCs/>
           <w:sz w:val="28"/>
           <w:szCs w:val="28"/>
-          <w:lang w:eastAsia="es-MX"/>
+          <w:lang w:val="es-MX" w:eastAsia="es-MX"/>
         </w:rPr>
       </w:pPr>
     </w:p>
@@ -1286,7 +1274,7 @@
           <w:bCs/>
           <w:sz w:val="28"/>
           <w:szCs w:val="28"/>
-          <w:lang w:eastAsia="es-MX"/>
+          <w:lang w:val="es-MX" w:eastAsia="es-MX"/>
         </w:rPr>
       </w:pPr>
     </w:p>
@@ -1300,7 +1288,7 @@
           <w:bCs/>
           <w:sz w:val="28"/>
           <w:szCs w:val="28"/>
-          <w:lang w:eastAsia="es-MX"/>
+          <w:lang w:val="es-MX" w:eastAsia="es-MX"/>
         </w:rPr>
       </w:pPr>
     </w:p>
@@ -1314,7 +1302,7 @@
           <w:bCs/>
           <w:sz w:val="28"/>
           <w:szCs w:val="28"/>
-          <w:lang w:eastAsia="es-MX"/>
+          <w:lang w:val="es-MX" w:eastAsia="es-MX"/>
         </w:rPr>
       </w:pPr>
     </w:p>
@@ -1328,7 +1316,7 @@
           <w:bCs/>
           <w:sz w:val="28"/>
           <w:szCs w:val="28"/>
-          <w:lang w:eastAsia="es-MX"/>
+          <w:lang w:val="es-MX" w:eastAsia="es-MX"/>
         </w:rPr>
       </w:pPr>
     </w:p>
@@ -1342,7 +1330,7 @@
           <w:bCs/>
           <w:sz w:val="28"/>
           <w:szCs w:val="28"/>
-          <w:lang w:eastAsia="es-MX"/>
+          <w:lang w:val="es-MX" w:eastAsia="es-MX"/>
         </w:rPr>
       </w:pPr>
     </w:p>
@@ -1356,7 +1344,7 @@
           <w:bCs/>
           <w:sz w:val="28"/>
           <w:szCs w:val="28"/>
-          <w:lang w:eastAsia="es-MX"/>
+          <w:lang w:val="es-MX" w:eastAsia="es-MX"/>
         </w:rPr>
       </w:pPr>
     </w:p>
@@ -1370,7 +1358,7 @@
           <w:bCs/>
           <w:sz w:val="28"/>
           <w:szCs w:val="28"/>
-          <w:lang w:eastAsia="es-MX"/>
+          <w:lang w:val="es-MX" w:eastAsia="es-MX"/>
         </w:rPr>
       </w:pPr>
     </w:p>
@@ -1384,7 +1372,7 @@
           <w:bCs/>
           <w:sz w:val="28"/>
           <w:szCs w:val="28"/>
-          <w:lang w:eastAsia="es-MX"/>
+          <w:lang w:val="es-MX" w:eastAsia="es-MX"/>
         </w:rPr>
       </w:pPr>
     </w:p>
@@ -1398,7 +1386,7 @@
           <w:bCs/>
           <w:sz w:val="28"/>
           <w:szCs w:val="28"/>
-          <w:lang w:eastAsia="es-MX"/>
+          <w:lang w:val="es-MX" w:eastAsia="es-MX"/>
         </w:rPr>
       </w:pPr>
     </w:p>
@@ -1412,35 +1400,35 @@
           <w:bCs/>
           <w:sz w:val="28"/>
           <w:szCs w:val="28"/>
-          <w:lang w:eastAsia="es-MX"/>
+          <w:lang w:val="es-MX" w:eastAsia="es-MX"/>
         </w:rPr>
       </w:pPr>
     </w:p>
     <w:p>
       <w:pPr>
         <w:spacing w:line="240" w:lineRule="auto"/>
-        <w:jc w:val="right"/>
+        <w:jc w:val="center"/>
         <w:rPr>
           <w:rFonts w:ascii="Arial" w:hAnsi="Arial" w:cs="Arial"/>
           <w:b/>
           <w:bCs/>
           <w:sz w:val="28"/>
           <w:szCs w:val="28"/>
-          <w:lang w:eastAsia="es-MX"/>
+          <w:lang w:val="es-MX" w:eastAsia="es-MX"/>
         </w:rPr>
       </w:pPr>
     </w:p>
     <w:p>
       <w:pPr>
         <w:spacing w:line="240" w:lineRule="auto"/>
-        <w:jc w:val="right"/>
+        <w:jc w:val="center"/>
         <w:rPr>
           <w:rFonts w:ascii="Arial" w:hAnsi="Arial" w:cs="Arial"/>
           <w:b/>
           <w:bCs/>
           <w:sz w:val="28"/>
           <w:szCs w:val="28"/>
-          <w:lang w:eastAsia="es-MX"/>
+          <w:lang w:val="es-MX" w:eastAsia="es-MX"/>
         </w:rPr>
       </w:pPr>
     </w:p>
@@ -1454,7 +1442,7 @@
           <w:bCs/>
           <w:sz w:val="28"/>
           <w:szCs w:val="28"/>
-          <w:lang w:eastAsia="es-MX"/>
+          <w:lang w:val="es-MX" w:eastAsia="es-MX"/>
         </w:rPr>
       </w:pPr>
     </w:p>
@@ -1468,23 +1456,22 @@
           <w:bCs/>
           <w:sz w:val="28"/>
           <w:szCs w:val="28"/>
-          <w:lang w:eastAsia="es-MX"/>
-        </w:rPr>
-      </w:pPr>
-    </w:p>
-    <w:p>
-      <w:pPr>
-        <w:spacing w:line="240" w:lineRule="auto"/>
-        <w:jc w:val="center"/>
+          <w:lang w:val="es-MX" w:eastAsia="es-MX"/>
+        </w:rPr>
+      </w:pPr>
+      <w:r>
         <w:rPr>
           <w:rFonts w:ascii="Arial" w:hAnsi="Arial" w:cs="Arial"/>
           <w:b/>
           <w:bCs/>
           <w:sz w:val="28"/>
           <w:szCs w:val="28"/>
-          <w:lang w:eastAsia="es-MX"/>
-        </w:rPr>
-      </w:pPr>
+          <w:lang w:val="es-MX" w:eastAsia="es-MX"/>
+        </w:rPr>
+        <w:lastRenderedPageBreak/>
+        <w:t xml:space="preserve">Historial de </w:t>
+      </w:r>
+      <w:proofErr w:type="spellStart"/>
       <w:r>
         <w:rPr>
           <w:rFonts w:ascii="Arial" w:hAnsi="Arial" w:cs="Arial"/>
@@ -1492,11 +1479,11 @@
           <w:bCs/>
           <w:sz w:val="28"/>
           <w:szCs w:val="28"/>
-          <w:lang w:eastAsia="es-MX"/>
-        </w:rPr>
-        <w:lastRenderedPageBreak/>
-        <w:t>Historial de revision</w:t>
+          <w:lang w:val="es-MX" w:eastAsia="es-MX"/>
+        </w:rPr>
+        <w:t>revision</w:t>
       </w:r>
+      <w:proofErr w:type="spellEnd"/>
     </w:p>
     <w:p>
       <w:pPr>
@@ -1508,7 +1495,7 @@
           <w:bCs/>
           <w:sz w:val="28"/>
           <w:szCs w:val="28"/>
-          <w:lang w:eastAsia="es-MX"/>
+          <w:lang w:val="es-MX" w:eastAsia="es-MX"/>
         </w:rPr>
       </w:pPr>
     </w:p>
@@ -5288,15 +5275,23 @@
           <w:lang w:val="es-MX"/>
         </w:rPr>
       </w:pPr>
-      <w:bookmarkStart w:id="1" w:name="_Toc415613963"/>
+      <w:bookmarkStart w:id="0" w:name="_Toc415613963"/>
       <w:r>
         <w:rPr>
           <w:lang w:val="es-MX"/>
         </w:rPr>
         <w:lastRenderedPageBreak/>
-        <w:t>Introducción</w:t>
+        <w:t>Int</w:t>
       </w:r>
+      <w:bookmarkStart w:id="1" w:name="_GoBack"/>
       <w:bookmarkEnd w:id="1"/>
+      <w:r>
+        <w:rPr>
+          <w:lang w:val="es-MX"/>
+        </w:rPr>
+        <w:t>roducción</w:t>
+      </w:r>
+      <w:bookmarkEnd w:id="0"/>
     </w:p>
     <w:p>
       <w:pPr>
@@ -11321,8 +11316,21 @@
       <w:bookmarkStart w:id="31" w:name="_Toc324843650"/>
       <w:bookmarkStart w:id="32" w:name="_Toc324851957"/>
       <w:bookmarkStart w:id="33" w:name="_Toc324915540"/>
+      <w:proofErr w:type="spellStart"/>
       <w:r>
-        <w:t xml:space="preserve">Riesgos de las </w:t>
+        <w:t>Riesgos</w:t>
+      </w:r>
+      <w:proofErr w:type="spellEnd"/>
+      <w:r>
+        <w:t xml:space="preserve"> de </w:t>
+      </w:r>
+      <w:proofErr w:type="spellStart"/>
+      <w:r>
+        <w:t>las</w:t>
+      </w:r>
+      <w:proofErr w:type="spellEnd"/>
+      <w:r>
+        <w:t xml:space="preserve"> </w:t>
       </w:r>
       <w:proofErr w:type="spellStart"/>
       <w:r>
@@ -12804,7 +12812,7 @@
             <w:noProof/>
             <w:lang w:val="es-ES"/>
           </w:rPr>
-          <w:t>11</w:t>
+          <w:t>4</w:t>
         </w:r>
         <w:r>
           <w:fldChar w:fldCharType="end"/>
@@ -17456,6 +17464,7 @@
     <w:basedOn w:val="Tablanormal"/>
     <w:rsid w:val="008529E0"/>
     <w:tblPr>
+      <w:tblInd w:w="0" w:type="dxa"/>
       <w:tblBorders>
         <w:top w:val="single" w:sz="4" w:space="0" w:color="auto"/>
         <w:left w:val="single" w:sz="4" w:space="0" w:color="auto"/>
@@ -17464,6 +17473,12 @@
         <w:insideH w:val="single" w:sz="4" w:space="0" w:color="auto"/>
         <w:insideV w:val="single" w:sz="4" w:space="0" w:color="auto"/>
       </w:tblBorders>
+      <w:tblCellMar>
+        <w:top w:w="0" w:type="dxa"/>
+        <w:left w:w="108" w:type="dxa"/>
+        <w:bottom w:w="0" w:type="dxa"/>
+        <w:right w:w="108" w:type="dxa"/>
+      </w:tblCellMar>
     </w:tblPr>
   </w:style>
   <w:style w:type="paragraph" w:styleId="Prrafodelista">
@@ -17761,10 +17776,17 @@
     <w:tblPr>
       <w:tblStyleRowBandSize w:val="1"/>
       <w:tblStyleColBandSize w:val="1"/>
+      <w:tblInd w:w="0" w:type="dxa"/>
       <w:tblBorders>
         <w:top w:val="single" w:sz="8" w:space="0" w:color="366092" w:themeColor="accent1"/>
         <w:bottom w:val="single" w:sz="8" w:space="0" w:color="366092" w:themeColor="accent1"/>
       </w:tblBorders>
+      <w:tblCellMar>
+        <w:top w:w="0" w:type="dxa"/>
+        <w:left w:w="108" w:type="dxa"/>
+        <w:bottom w:w="0" w:type="dxa"/>
+        <w:right w:w="108" w:type="dxa"/>
+      </w:tblCellMar>
     </w:tblPr>
     <w:tblStylePr w:type="firstRow">
       <w:pPr>
@@ -17851,6 +17873,7 @@
     <w:tblPr>
       <w:tblStyleRowBandSize w:val="1"/>
       <w:tblStyleColBandSize w:val="1"/>
+      <w:tblInd w:w="0" w:type="dxa"/>
       <w:tblBorders>
         <w:top w:val="single" w:sz="8" w:space="0" w:color="CF7B79" w:themeColor="accent2" w:themeTint="BF"/>
         <w:left w:val="single" w:sz="8" w:space="0" w:color="CF7B79" w:themeColor="accent2" w:themeTint="BF"/>
@@ -17858,6 +17881,12 @@
         <w:right w:val="single" w:sz="8" w:space="0" w:color="CF7B79" w:themeColor="accent2" w:themeTint="BF"/>
         <w:insideH w:val="single" w:sz="8" w:space="0" w:color="CF7B79" w:themeColor="accent2" w:themeTint="BF"/>
       </w:tblBorders>
+      <w:tblCellMar>
+        <w:top w:w="0" w:type="dxa"/>
+        <w:left w:w="108" w:type="dxa"/>
+        <w:bottom w:w="0" w:type="dxa"/>
+        <w:right w:w="108" w:type="dxa"/>
+      </w:tblCellMar>
     </w:tblPr>
     <w:tblStylePr w:type="firstRow">
       <w:pPr>
@@ -17947,12 +17976,19 @@
     <w:tblPr>
       <w:tblStyleRowBandSize w:val="1"/>
       <w:tblStyleColBandSize w:val="1"/>
+      <w:tblInd w:w="0" w:type="dxa"/>
       <w:tblBorders>
         <w:top w:val="single" w:sz="8" w:space="0" w:color="C0504D" w:themeColor="accent2"/>
         <w:left w:val="single" w:sz="8" w:space="0" w:color="C0504D" w:themeColor="accent2"/>
         <w:bottom w:val="single" w:sz="8" w:space="0" w:color="C0504D" w:themeColor="accent2"/>
         <w:right w:val="single" w:sz="8" w:space="0" w:color="C0504D" w:themeColor="accent2"/>
       </w:tblBorders>
+      <w:tblCellMar>
+        <w:top w:w="0" w:type="dxa"/>
+        <w:left w:w="108" w:type="dxa"/>
+        <w:bottom w:w="0" w:type="dxa"/>
+        <w:right w:w="108" w:type="dxa"/>
+      </w:tblCellMar>
     </w:tblPr>
     <w:tblStylePr w:type="firstRow">
       <w:pPr>
@@ -19120,6 +19156,7 @@
     <w:basedOn w:val="Tablanormal"/>
     <w:rsid w:val="008529E0"/>
     <w:tblPr>
+      <w:tblInd w:w="0" w:type="dxa"/>
       <w:tblBorders>
         <w:top w:val="single" w:sz="4" w:space="0" w:color="auto"/>
         <w:left w:val="single" w:sz="4" w:space="0" w:color="auto"/>
@@ -19128,6 +19165,12 @@
         <w:insideH w:val="single" w:sz="4" w:space="0" w:color="auto"/>
         <w:insideV w:val="single" w:sz="4" w:space="0" w:color="auto"/>
       </w:tblBorders>
+      <w:tblCellMar>
+        <w:top w:w="0" w:type="dxa"/>
+        <w:left w:w="108" w:type="dxa"/>
+        <w:bottom w:w="0" w:type="dxa"/>
+        <w:right w:w="108" w:type="dxa"/>
+      </w:tblCellMar>
     </w:tblPr>
   </w:style>
   <w:style w:type="paragraph" w:styleId="Prrafodelista">
@@ -19425,10 +19468,17 @@
     <w:tblPr>
       <w:tblStyleRowBandSize w:val="1"/>
       <w:tblStyleColBandSize w:val="1"/>
+      <w:tblInd w:w="0" w:type="dxa"/>
       <w:tblBorders>
         <w:top w:val="single" w:sz="8" w:space="0" w:color="366092" w:themeColor="accent1"/>
         <w:bottom w:val="single" w:sz="8" w:space="0" w:color="366092" w:themeColor="accent1"/>
       </w:tblBorders>
+      <w:tblCellMar>
+        <w:top w:w="0" w:type="dxa"/>
+        <w:left w:w="108" w:type="dxa"/>
+        <w:bottom w:w="0" w:type="dxa"/>
+        <w:right w:w="108" w:type="dxa"/>
+      </w:tblCellMar>
     </w:tblPr>
     <w:tblStylePr w:type="firstRow">
       <w:pPr>
@@ -19515,6 +19565,7 @@
     <w:tblPr>
       <w:tblStyleRowBandSize w:val="1"/>
       <w:tblStyleColBandSize w:val="1"/>
+      <w:tblInd w:w="0" w:type="dxa"/>
       <w:tblBorders>
         <w:top w:val="single" w:sz="8" w:space="0" w:color="CF7B79" w:themeColor="accent2" w:themeTint="BF"/>
         <w:left w:val="single" w:sz="8" w:space="0" w:color="CF7B79" w:themeColor="accent2" w:themeTint="BF"/>
@@ -19522,6 +19573,12 @@
         <w:right w:val="single" w:sz="8" w:space="0" w:color="CF7B79" w:themeColor="accent2" w:themeTint="BF"/>
         <w:insideH w:val="single" w:sz="8" w:space="0" w:color="CF7B79" w:themeColor="accent2" w:themeTint="BF"/>
       </w:tblBorders>
+      <w:tblCellMar>
+        <w:top w:w="0" w:type="dxa"/>
+        <w:left w:w="108" w:type="dxa"/>
+        <w:bottom w:w="0" w:type="dxa"/>
+        <w:right w:w="108" w:type="dxa"/>
+      </w:tblCellMar>
     </w:tblPr>
     <w:tblStylePr w:type="firstRow">
       <w:pPr>
@@ -19611,12 +19668,19 @@
     <w:tblPr>
       <w:tblStyleRowBandSize w:val="1"/>
       <w:tblStyleColBandSize w:val="1"/>
+      <w:tblInd w:w="0" w:type="dxa"/>
       <w:tblBorders>
         <w:top w:val="single" w:sz="8" w:space="0" w:color="C0504D" w:themeColor="accent2"/>
         <w:left w:val="single" w:sz="8" w:space="0" w:color="C0504D" w:themeColor="accent2"/>
         <w:bottom w:val="single" w:sz="8" w:space="0" w:color="C0504D" w:themeColor="accent2"/>
         <w:right w:val="single" w:sz="8" w:space="0" w:color="C0504D" w:themeColor="accent2"/>
       </w:tblBorders>
+      <w:tblCellMar>
+        <w:top w:w="0" w:type="dxa"/>
+        <w:left w:w="108" w:type="dxa"/>
+        <w:bottom w:w="0" w:type="dxa"/>
+        <w:right w:w="108" w:type="dxa"/>
+      </w:tblCellMar>
     </w:tblPr>
     <w:tblStylePr w:type="firstRow">
       <w:pPr>
@@ -19986,7 +20050,7 @@
     <w:charset w:val="00"/>
     <w:family w:val="swiss"/>
     <w:pitch w:val="variable"/>
-    <w:sig w:usb0="E00002FF" w:usb1="4000ACFF" w:usb2="00000001" w:usb3="00000000" w:csb0="0000019F" w:csb1="00000000"/>
+    <w:sig w:usb0="E10002FF" w:usb1="4000ACFF" w:usb2="00000009" w:usb3="00000000" w:csb0="0000019F" w:csb1="00000000"/>
   </w:font>
   <w:font w:name="Tahoma">
     <w:panose1 w:val="020B0604030504040204"/>
@@ -20050,6 +20114,7 @@
     <w:rsid w:val="00A57CC8"/>
     <w:rsid w:val="00B53615"/>
     <w:rsid w:val="00BE616E"/>
+    <w:rsid w:val="00C525CB"/>
     <w:rsid w:val="00CE4AD9"/>
     <w:rsid w:val="00CF3077"/>
     <w:rsid w:val="00ED6E7B"/>
@@ -20774,7 +20839,7 @@
 </file>
 
 <file path=customXml/itemProps1.xml><?xml version="1.0" encoding="utf-8"?>
-<ds:datastoreItem xmlns:ds="http://schemas.openxmlformats.org/officeDocument/2006/customXml" ds:itemID="{32741EA6-ABCE-498E-849A-D62C8EE61359}">
+<ds:datastoreItem xmlns:ds="http://schemas.openxmlformats.org/officeDocument/2006/customXml" ds:itemID="{AD378538-4C41-46EE-B601-E8A34E804E59}">
   <ds:schemaRefs>
     <ds:schemaRef ds:uri="http://schemas.openxmlformats.org/officeDocument/2006/bibliography"/>
   </ds:schemaRefs>

</xml_diff>